<commit_message>
Use Symbol+Windings Font with IText => fix https://code.google.com/p/xdocreport/issues/detail?id=151 + https://code.google.com/p/xdocreport/issues/detail?id=273
</commit_message>
<xml_diff>
--- a/thirdparties-extension/org.apache.poi.xwpf.converter.pdf/src/test/resources/org/apache/poi/xwpf/converter/core/TestList.docx
+++ b/thirdparties-extension/org.apache.poi.xwpf.converter.pdf/src/test/resources/org/apache/poi/xwpf/converter/core/TestList.docx
@@ -30,9 +30,13 @@
       </w:r>
     </w:p>
     <w:p>
+      <w:proofErr w:type="spellStart"/>
+      <w:proofErr w:type="gramStart"/>
       <w:r>
         <w:t>pppppppppppppppppppppppppppppppppp</w:t>
       </w:r>
+      <w:proofErr w:type="spellEnd"/>
+      <w:proofErr w:type="gramEnd"/>
     </w:p>
     <w:p>
       <w:pPr>
@@ -62,12 +66,14 @@
       </w:r>
     </w:p>
     <w:p>
+      <w:proofErr w:type="spellStart"/>
       <w:r>
         <w:t>G</w:t>
       </w:r>
       <w:r>
         <w:t>gggggggggggggggggggggggggggggg</w:t>
       </w:r>
+      <w:proofErr w:type="spellEnd"/>
     </w:p>
     <w:p>
       <w:pPr>
@@ -92,9 +98,11 @@
           <w:numId w:val="2"/>
         </w:numPr>
       </w:pPr>
+      <w:proofErr w:type="spellStart"/>
       <w:r>
         <w:t>Dddddddddddd</w:t>
       </w:r>
+      <w:proofErr w:type="spellEnd"/>
     </w:p>
     <w:p>
       <w:pPr>
@@ -104,9 +112,11 @@
           <w:numId w:val="2"/>
         </w:numPr>
       </w:pPr>
+      <w:proofErr w:type="spellStart"/>
       <w:r>
         <w:t>Aaaaaaaaaaaaa</w:t>
       </w:r>
+      <w:proofErr w:type="spellEnd"/>
     </w:p>
     <w:p>
       <w:pPr>
@@ -116,9 +126,11 @@
           <w:numId w:val="2"/>
         </w:numPr>
       </w:pPr>
+      <w:proofErr w:type="spellStart"/>
       <w:r>
         <w:t>Zzzzzzzzzzzzzz</w:t>
       </w:r>
+      <w:proofErr w:type="spellEnd"/>
     </w:p>
     <w:p>
       <w:pPr>
@@ -128,9 +140,11 @@
           <w:numId w:val="2"/>
         </w:numPr>
       </w:pPr>
+      <w:proofErr w:type="spellStart"/>
       <w:r>
         <w:t>Aaa</w:t>
       </w:r>
+      <w:proofErr w:type="spellEnd"/>
     </w:p>
     <w:p>
       <w:pPr>
@@ -140,9 +154,11 @@
           <w:numId w:val="2"/>
         </w:numPr>
       </w:pPr>
+      <w:proofErr w:type="spellStart"/>
       <w:r>
         <w:t>Dddddddddddddddddddddddddddd</w:t>
       </w:r>
+      <w:proofErr w:type="spellEnd"/>
     </w:p>
     <w:p>
       <w:pPr>
@@ -152,9 +168,11 @@
           <w:numId w:val="2"/>
         </w:numPr>
       </w:pPr>
+      <w:proofErr w:type="spellStart"/>
       <w:r>
         <w:t>Rrrrrrrrrrrrrrr</w:t>
       </w:r>
+      <w:proofErr w:type="spellEnd"/>
     </w:p>
     <w:p>
       <w:pPr>
@@ -164,9 +182,11 @@
           <w:numId w:val="2"/>
         </w:numPr>
       </w:pPr>
+      <w:proofErr w:type="spellStart"/>
       <w:r>
         <w:t>Tttttttttttt</w:t>
       </w:r>
+      <w:proofErr w:type="spellEnd"/>
     </w:p>
     <w:p>
       <w:pPr>
@@ -176,12 +196,14 @@
           <w:numId w:val="2"/>
         </w:numPr>
       </w:pPr>
+      <w:proofErr w:type="spellStart"/>
       <w:r>
         <w:t>A</w:t>
       </w:r>
       <w:r>
         <w:t>aaaaaaaa</w:t>
       </w:r>
+      <w:proofErr w:type="spellEnd"/>
     </w:p>
     <w:tbl>
       <w:tblPr>
@@ -206,9 +228,11 @@
                 <w:numId w:val="4"/>
               </w:numPr>
             </w:pPr>
+            <w:proofErr w:type="spellStart"/>
             <w:r>
               <w:t>Ddddddddd</w:t>
             </w:r>
+            <w:proofErr w:type="spellEnd"/>
           </w:p>
           <w:p>
             <w:pPr>
@@ -218,9 +242,11 @@
                 <w:numId w:val="4"/>
               </w:numPr>
             </w:pPr>
+            <w:proofErr w:type="spellStart"/>
             <w:r>
               <w:t>Ffffffffffff</w:t>
             </w:r>
+            <w:proofErr w:type="spellEnd"/>
           </w:p>
           <w:p>
             <w:pPr>
@@ -230,9 +256,11 @@
                 <w:numId w:val="4"/>
               </w:numPr>
             </w:pPr>
+            <w:proofErr w:type="spellStart"/>
             <w:r>
               <w:t>gggggggggggg</w:t>
             </w:r>
+            <w:proofErr w:type="spellEnd"/>
           </w:p>
           <w:p>
             <w:pPr>
@@ -242,9 +270,11 @@
                 <w:numId w:val="4"/>
               </w:numPr>
             </w:pPr>
+            <w:proofErr w:type="spellStart"/>
             <w:r>
               <w:t>Eeeeeeeeee</w:t>
             </w:r>
+            <w:proofErr w:type="spellEnd"/>
           </w:p>
         </w:tc>
       </w:tr>

</xml_diff>